<commit_message>
Terminando a parte da função main
</commit_message>
<xml_diff>
--- a/Relatório de IALG.docx
+++ b/Relatório de IALG.docx
@@ -29,28 +29,47 @@
         </w:rPr>
       </w:pPr>
       <w:r>
+        <w:rPr>
+          <w:rFonts w:cs="Arial" w:ascii="Arial" w:hAnsi="Arial"/>
+          <w:sz w:val="28"/>
+        </w:rPr>
+      </w:r>
+    </w:p>
+    <w:p>
+      <w:pPr>
+        <w:pStyle w:val="Normal"/>
+        <w:jc w:val="both"/>
+        <w:rPr>
+          <w:rFonts w:ascii="Arial" w:hAnsi="Arial" w:cs="Arial"/>
+          <w:sz w:val="28"/>
+        </w:rPr>
+      </w:pPr>
+      <w:r>
+        <w:rPr>
+          <w:rFonts w:cs="Arial" w:ascii="Arial" w:hAnsi="Arial"/>
+          <w:sz w:val="28"/>
+        </w:rPr>
+        <w:t xml:space="preserve">Lucas Antônio Lopes Neves </w:t>
+      </w:r>
+    </w:p>
+    <w:p>
+      <w:pPr>
+        <w:pStyle w:val="Normal"/>
+        <w:jc w:val="both"/>
         <w:rPr/>
-      </w:r>
-    </w:p>
-    <w:p>
-      <w:pPr>
-        <w:pStyle w:val="Normal"/>
-        <w:rPr>
-          <w:rFonts w:ascii="Arial" w:hAnsi="Arial" w:cs="Arial"/>
-          <w:sz w:val="28"/>
-        </w:rPr>
-      </w:pPr>
-      <w:r>
-        <w:rPr>
-          <w:rFonts w:cs="Arial" w:ascii="Arial" w:hAnsi="Arial"/>
-          <w:sz w:val="28"/>
-        </w:rPr>
-        <w:t xml:space="preserve">Lucas Antônio Lopes Neves </w:t>
-      </w:r>
-    </w:p>
-    <w:p>
-      <w:pPr>
-        <w:pStyle w:val="Normal"/>
+      </w:pPr>
+      <w:r>
+        <w:rPr>
+          <w:rFonts w:cs="Arial" w:ascii="Arial" w:hAnsi="Arial"/>
+          <w:sz w:val="28"/>
+        </w:rPr>
+        <w:t>Luiz Carlos Coelho Conde</w:t>
+      </w:r>
+    </w:p>
+    <w:p>
+      <w:pPr>
+        <w:pStyle w:val="Normal"/>
+        <w:jc w:val="both"/>
         <w:rPr/>
       </w:pPr>
       <w:r>
@@ -58,117 +77,99 @@
           <w:rFonts w:cs="Arial" w:ascii="Arial" w:hAnsi="Arial"/>
           <w:sz w:val="28"/>
         </w:rPr>
-        <w:t>Luiz Carlos Coelho Conde</w:t>
-      </w:r>
-    </w:p>
-    <w:p>
-      <w:pPr>
-        <w:pStyle w:val="Normal"/>
+        <w:t>Thiago Luigi Gonçalves Lima</w:t>
+      </w:r>
+    </w:p>
+    <w:p>
+      <w:pPr>
+        <w:pStyle w:val="Normal"/>
+        <w:jc w:val="both"/>
+        <w:rPr>
+          <w:rFonts w:ascii="Arial" w:hAnsi="Arial" w:cs="Arial"/>
+          <w:sz w:val="28"/>
+        </w:rPr>
+      </w:pPr>
+      <w:r>
+        <w:rPr>
+          <w:rFonts w:cs="Arial" w:ascii="Arial" w:hAnsi="Arial"/>
+          <w:sz w:val="28"/>
+        </w:rPr>
+      </w:r>
+    </w:p>
+    <w:p>
+      <w:pPr>
+        <w:pStyle w:val="Title"/>
+        <w:spacing w:lineRule="auto" w:line="360"/>
+        <w:jc w:val="both"/>
+        <w:rPr>
+          <w:rFonts w:ascii="Arial" w:hAnsi="Arial" w:cs="Arial"/>
+          <w:sz w:val="36"/>
+        </w:rPr>
+      </w:pPr>
+      <w:r>
+        <w:rPr>
+          <w:rFonts w:cs="Arial" w:ascii="Arial" w:hAnsi="Arial"/>
+          <w:sz w:val="36"/>
+        </w:rPr>
+        <w:t>Relatório</w:t>
+      </w:r>
+    </w:p>
+    <w:p>
+      <w:pPr>
+        <w:pStyle w:val="Subtitle"/>
+        <w:spacing w:lineRule="auto" w:line="360"/>
+        <w:jc w:val="both"/>
+        <w:rPr>
+          <w:rFonts w:ascii="Arial" w:hAnsi="Arial" w:cs="Arial"/>
+          <w:color w:val="000000" w:themeColor="text1"/>
+          <w:sz w:val="28"/>
+        </w:rPr>
+      </w:pPr>
+      <w:r>
+        <w:rPr>
+          <w:rFonts w:cs="Arial" w:ascii="Arial" w:hAnsi="Arial"/>
+          <w:color w:val="000000" w:themeColor="text1"/>
+          <w:sz w:val="28"/>
+        </w:rPr>
+        <w:t>Tema Escolhido</w:t>
+      </w:r>
+    </w:p>
+    <w:p>
+      <w:pPr>
+        <w:pStyle w:val="Normal"/>
+        <w:spacing w:lineRule="auto" w:line="360"/>
+        <w:jc w:val="both"/>
         <w:rPr/>
       </w:pPr>
       <w:r>
         <w:rPr>
           <w:rFonts w:cs="Arial" w:ascii="Arial" w:hAnsi="Arial"/>
-          <w:sz w:val="28"/>
-        </w:rPr>
-        <w:t>Thiago Luigi Gonçalves Lima</w:t>
-      </w:r>
-    </w:p>
-    <w:p>
-      <w:pPr>
-        <w:pStyle w:val="Normal"/>
-        <w:rPr>
-          <w:rFonts w:ascii="Arial" w:hAnsi="Arial" w:cs="Arial"/>
-          <w:sz w:val="28"/>
-        </w:rPr>
-      </w:pPr>
-      <w:r>
-        <w:rPr>
-          <w:rFonts w:cs="Arial" w:ascii="Arial" w:hAnsi="Arial"/>
-          <w:sz w:val="28"/>
-        </w:rPr>
-      </w:r>
-    </w:p>
-    <w:p>
-      <w:pPr>
-        <w:pStyle w:val="Title"/>
-        <w:spacing w:lineRule="auto" w:line="360"/>
-        <w:rPr>
-          <w:rFonts w:ascii="Arial" w:hAnsi="Arial" w:cs="Arial"/>
-          <w:sz w:val="36"/>
-        </w:rPr>
-      </w:pPr>
-      <w:r>
-        <w:rPr>
-          <w:rFonts w:cs="Arial" w:ascii="Arial" w:hAnsi="Arial"/>
-          <w:sz w:val="36"/>
-        </w:rPr>
-        <w:t>Relatório</w:t>
+          <w:sz w:val="24"/>
+        </w:rPr>
+        <w:t xml:space="preserve">O tema escolhido foi </w:t>
+      </w:r>
+      <w:r>
+        <w:rPr>
+          <w:rFonts w:cs="Arial" w:ascii="Arial" w:hAnsi="Arial"/>
+          <w:i/>
+          <w:iCs/>
+          <w:sz w:val="24"/>
+        </w:rPr>
+        <w:t>games</w:t>
+      </w:r>
+      <w:r>
+        <w:rPr>
+          <w:rFonts w:cs="Arial" w:ascii="Arial" w:hAnsi="Arial"/>
+          <w:sz w:val="24"/>
+        </w:rPr>
+        <w:t>.</w:t>
       </w:r>
     </w:p>
     <w:p>
       <w:pPr>
         <w:pStyle w:val="Subtitle"/>
         <w:spacing w:lineRule="auto" w:line="360"/>
-        <w:rPr>
-          <w:rFonts w:ascii="Arial" w:hAnsi="Arial" w:cs="Arial"/>
-          <w:color w:val="000000" w:themeColor="text1"/>
-          <w:sz w:val="28"/>
-        </w:rPr>
-      </w:pPr>
-      <w:r>
-        <w:rPr>
-          <w:rFonts w:cs="Arial" w:ascii="Arial" w:hAnsi="Arial"/>
-          <w:color w:val="000000" w:themeColor="text1"/>
-          <w:sz w:val="28"/>
-        </w:rPr>
-        <w:t>Tema Escolhido</w:t>
-      </w:r>
-    </w:p>
-    <w:p>
-      <w:pPr>
-        <w:pStyle w:val="Normal"/>
-        <w:spacing w:lineRule="auto" w:line="360"/>
-        <w:jc w:val="both"/>
-        <w:rPr/>
-      </w:pPr>
-      <w:r>
-        <w:rPr>
-          <w:rFonts w:cs="Arial" w:ascii="Arial" w:hAnsi="Arial"/>
-          <w:sz w:val="24"/>
-        </w:rPr>
-        <w:t xml:space="preserve">O tema escolhido foi </w:t>
-      </w:r>
-      <w:r>
-        <w:rPr>
-          <w:rFonts w:cs="Arial" w:ascii="Arial" w:hAnsi="Arial"/>
-          <w:i/>
-          <w:iCs/>
-          <w:sz w:val="24"/>
-        </w:rPr>
-        <w:t>g</w:t>
-      </w:r>
-      <w:r>
-        <w:rPr>
-          <w:rFonts w:cs="Arial" w:ascii="Arial" w:hAnsi="Arial"/>
-          <w:i/>
-          <w:iCs/>
-          <w:sz w:val="24"/>
-        </w:rPr>
-        <w:t>ames</w:t>
-      </w:r>
-      <w:r>
-        <w:rPr>
-          <w:rFonts w:cs="Arial" w:ascii="Arial" w:hAnsi="Arial"/>
-          <w:sz w:val="24"/>
-        </w:rPr>
-        <w:t>.</w:t>
-      </w:r>
-    </w:p>
-    <w:p>
-      <w:pPr>
-        <w:pStyle w:val="Subtitle"/>
-        <w:spacing w:lineRule="auto" w:line="360"/>
+        <w:jc w:val="both"/>
         <w:rPr>
           <w:rFonts w:ascii="Arial" w:hAnsi="Arial" w:cs="Arial"/>
         </w:rPr>
@@ -203,38 +204,15 @@
           <w:rFonts w:cs="Arial" w:ascii="Arial" w:hAnsi="Arial"/>
           <w:sz w:val="24"/>
         </w:rPr>
-        <w:t xml:space="preserve">decidiu utilizar a plataforma </w:t>
-      </w:r>
-      <w:r>
-        <w:rPr>
-          <w:rFonts w:cs="Arial" w:ascii="Arial" w:hAnsi="Arial"/>
-          <w:sz w:val="24"/>
-        </w:rPr>
-        <w:t>G</w:t>
-      </w:r>
-      <w:r>
-        <w:rPr>
-          <w:rFonts w:cs="Arial" w:ascii="Arial" w:hAnsi="Arial"/>
-          <w:i/>
-          <w:sz w:val="24"/>
-        </w:rPr>
-        <w:t>it</w:t>
-      </w:r>
-      <w:r>
-        <w:rPr>
-          <w:rFonts w:cs="Arial" w:ascii="Arial" w:hAnsi="Arial"/>
-          <w:i/>
-          <w:sz w:val="24"/>
-        </w:rPr>
-        <w:t>H</w:t>
-      </w:r>
-      <w:r>
-        <w:rPr>
-          <w:rFonts w:cs="Arial" w:ascii="Arial" w:hAnsi="Arial"/>
-          <w:i/>
-          <w:sz w:val="24"/>
-        </w:rPr>
-        <w:t>ub</w:t>
+        <w:t>decidiu utilizar a plataforma G</w:t>
+      </w:r>
+      <w:r>
+        <w:rPr>
+          <w:rFonts w:cs="Arial" w:ascii="Arial" w:hAnsi="Arial"/>
+          <w:i/>
+          <w:sz w:val="24"/>
+        </w:rPr>
+        <w:t>itHub</w:t>
       </w:r>
       <w:r>
         <w:rPr>
@@ -315,6 +293,7 @@
       <w:pPr>
         <w:pStyle w:val="Subtitle"/>
         <w:spacing w:lineRule="auto" w:line="360"/>
+        <w:jc w:val="both"/>
         <w:rPr>
           <w:rFonts w:ascii="Arial" w:hAnsi="Arial" w:cs="Arial"/>
           <w:color w:val="000000" w:themeColor="text1"/>
@@ -377,6 +356,7 @@
       <w:pPr>
         <w:pStyle w:val="Subtitle"/>
         <w:spacing w:lineRule="auto" w:line="360"/>
+        <w:jc w:val="both"/>
         <w:rPr>
           <w:rFonts w:ascii="Arial" w:hAnsi="Arial" w:cs="Arial"/>
         </w:rPr>
@@ -553,7 +533,29 @@
           <w:rFonts w:cs="Arial" w:ascii="Arial" w:hAnsi="Arial"/>
           <w:sz w:val="24"/>
         </w:rPr>
-        <w:t xml:space="preserve"> (que é a opção de fechar o programa). Utilizamos o </w:t>
+        <w:t xml:space="preserve"> (que é a opção de fechar o programa).  </w:t>
+      </w:r>
+      <w:r>
+        <w:rPr>
+          <w:rFonts w:cs="Arial" w:ascii="Arial" w:hAnsi="Arial"/>
+          <w:sz w:val="24"/>
+        </w:rPr>
+        <w:t>Para que o laço fosse inicializado, declaramos a variável opção com o valor 1.</w:t>
+      </w:r>
+    </w:p>
+    <w:p>
+      <w:pPr>
+        <w:pStyle w:val="Normal"/>
+        <w:spacing w:lineRule="auto" w:line="360"/>
+        <w:jc w:val="both"/>
+        <w:rPr/>
+      </w:pPr>
+      <w:r>
+        <w:rPr>
+          <w:rFonts w:cs="Arial" w:ascii="Arial" w:hAnsi="Arial"/>
+          <w:sz w:val="24"/>
+        </w:rPr>
+        <w:t xml:space="preserve">Utilizamos o </w:t>
       </w:r>
       <w:r>
         <w:rPr>
@@ -569,125 +571,67 @@
           <w:rFonts w:cs="Arial" w:ascii="Arial" w:hAnsi="Arial"/>
           <w:sz w:val="24"/>
         </w:rPr>
-        <w:t xml:space="preserve"> para limpar a tela toda vez que se abre uma opção do menu. </w:t>
-      </w:r>
-    </w:p>
-    <w:p>
-      <w:pPr>
-        <w:pStyle w:val="Subtitle"/>
-        <w:spacing w:lineRule="auto" w:line="360"/>
-        <w:rPr>
-          <w:rFonts w:ascii="Arial" w:hAnsi="Arial" w:cs="Arial"/>
-          <w:color w:val="000000" w:themeColor="text1"/>
-          <w:sz w:val="28"/>
-        </w:rPr>
-      </w:pPr>
-      <w:r>
-        <w:rPr>
-          <w:rFonts w:cs="Arial" w:ascii="Arial" w:hAnsi="Arial"/>
-          <w:color w:val="000000" w:themeColor="text1"/>
-          <w:sz w:val="28"/>
-        </w:rPr>
-        <w:t xml:space="preserve">Função </w:t>
+        <w:t xml:space="preserve"> para limpar a tela toda vez que se abre uma opção do menu.</w:t>
+      </w:r>
+    </w:p>
+    <w:p>
+      <w:pPr>
+        <w:pStyle w:val="Normal"/>
+        <w:spacing w:lineRule="auto" w:line="360"/>
+        <w:jc w:val="both"/>
+        <w:rPr/>
+      </w:pPr>
+      <w:r>
+        <w:rPr>
+          <w:rFonts w:cs="Arial" w:ascii="Arial" w:hAnsi="Arial"/>
+          <w:sz w:val="24"/>
+        </w:rPr>
+        <w:t xml:space="preserve">No menu, damos ao usuário cinco opções e pedimos a ele que digite um número referente </w:t>
+      </w:r>
+      <w:r>
+        <w:rPr>
+          <w:rFonts w:cs="Arial" w:ascii="Arial" w:hAnsi="Arial"/>
+          <w:sz w:val="24"/>
+        </w:rPr>
+        <w:t xml:space="preserve">à opção desejada. De acordo com a opção selecionada pelo usuário, usamos um </w:t>
       </w:r>
       <w:r>
         <w:rPr>
           <w:rFonts w:cs="Arial" w:ascii="Arial" w:hAnsi="Arial"/>
           <w:i/>
           <w:iCs/>
-          <w:color w:val="000000" w:themeColor="text1"/>
-          <w:sz w:val="28"/>
-        </w:rPr>
-        <w:t>lerArquivo</w:t>
-      </w:r>
-    </w:p>
-    <w:p>
-      <w:pPr>
-        <w:pStyle w:val="Normal"/>
-        <w:spacing w:lineRule="auto" w:line="360"/>
-        <w:jc w:val="both"/>
-        <w:rPr>
-          <w:rFonts w:ascii="Arial" w:hAnsi="Arial" w:cs="Arial"/>
-          <w:color w:val="000000" w:themeColor="text1"/>
-          <w:sz w:val="24"/>
-        </w:rPr>
-      </w:pPr>
-      <w:r>
-        <w:rPr>
-          <w:rFonts w:cs="Arial" w:ascii="Arial" w:hAnsi="Arial"/>
-          <w:color w:val="000000" w:themeColor="text1"/>
-          <w:sz w:val="24"/>
-        </w:rPr>
-        <w:t>Decidimos utilizar uma função apenas para a leitura dos dados. Após confirmar com a professora Juliana de que era permitido ler o arquivo em uma função, desde que os dados lidos não sejam trabalhados nessa função, decidimos que assim seria feito para uma melhor legibilidade do código.</w:t>
-      </w:r>
-    </w:p>
-    <w:p>
-      <w:pPr>
-        <w:pStyle w:val="Normal"/>
-        <w:spacing w:lineRule="auto" w:line="360"/>
-        <w:jc w:val="both"/>
-        <w:rPr>
-          <w:rFonts w:ascii="Arial" w:hAnsi="Arial" w:cs="Arial"/>
-          <w:color w:val="000000" w:themeColor="text1"/>
-          <w:sz w:val="24"/>
-        </w:rPr>
-      </w:pPr>
-      <w:r>
-        <w:rPr>
-          <w:rFonts w:cs="Arial" w:ascii="Arial" w:hAnsi="Arial"/>
-          <w:color w:val="000000" w:themeColor="text1"/>
-          <w:sz w:val="24"/>
-        </w:rPr>
-        <w:t xml:space="preserve">Essa função pega o tamanho do arquivo, descobre a quantidade de jogos e lê jogo por jogo, colocando na variável </w:t>
+          <w:sz w:val="24"/>
+        </w:rPr>
+        <w:t>switch case</w:t>
       </w:r>
       <w:r>
         <w:rPr>
           <w:rFonts w:cs="Arial" w:ascii="Arial" w:hAnsi="Arial"/>
           <w:i w:val="false"/>
           <w:iCs w:val="false"/>
-          <w:color w:val="000000" w:themeColor="text1"/>
-          <w:sz w:val="24"/>
-        </w:rPr>
-        <w:t>bloco e salva a quantidade de jogos que o arquivo possui por parâmetro por referência.</w:t>
+          <w:sz w:val="24"/>
+        </w:rPr>
+        <w:t xml:space="preserve"> para chamar as funções da opção desejada.</w:t>
       </w:r>
     </w:p>
     <w:p>
       <w:pPr>
         <w:pStyle w:val="Subtitle"/>
         <w:spacing w:lineRule="auto" w:line="360"/>
-        <w:rPr>
-          <w:rFonts w:ascii="Arial" w:hAnsi="Arial" w:cs="Arial"/>
-          <w:color w:val="000000" w:themeColor="text1"/>
-          <w:sz w:val="28"/>
-        </w:rPr>
-      </w:pPr>
-      <w:r>
-        <w:rPr>
-          <w:rFonts w:cs="Arial" w:ascii="Arial" w:hAnsi="Arial"/>
-          <w:color w:val="000000" w:themeColor="text1"/>
-          <w:sz w:val="28"/>
-        </w:rPr>
-        <w:t>Função print</w:t>
-      </w:r>
-    </w:p>
-    <w:p>
-      <w:pPr>
-        <w:pStyle w:val="Normal"/>
-        <w:spacing w:lineRule="auto" w:line="360"/>
-        <w:jc w:val="both"/>
-        <w:rPr>
-          <w:rFonts w:ascii="Arial" w:hAnsi="Arial" w:cs="Arial"/>
-          <w:color w:val="000000" w:themeColor="text1"/>
-          <w:sz w:val="24"/>
-        </w:rPr>
-      </w:pPr>
-      <w:r>
-        <w:rPr>
-          <w:rFonts w:cs="Arial" w:ascii="Arial" w:hAnsi="Arial"/>
-          <w:color w:val="000000" w:themeColor="text1"/>
-          <w:sz w:val="24"/>
-        </w:rPr>
-        <w:t xml:space="preserve">Para uma melhor legibilidade do código, decidimos criar uma função específica para a impressão dos jogos cadastrados. Essa função </w:t>
+        <w:jc w:val="both"/>
+        <w:rPr>
+          <w:rFonts w:ascii="Arial" w:hAnsi="Arial" w:cs="Arial"/>
+          <w:color w:val="000000" w:themeColor="text1"/>
+          <w:sz w:val="28"/>
+        </w:rPr>
+      </w:pPr>
+      <w:r>
+        <w:rPr>
+          <w:rFonts w:cs="Arial" w:ascii="Arial" w:hAnsi="Arial"/>
+          <w:color w:val="000000" w:themeColor="text1"/>
+          <w:sz w:val="28"/>
+        </w:rPr>
+        <w:t xml:space="preserve">Função </w:t>
       </w:r>
       <w:r>
         <w:rPr>
@@ -695,27 +639,49 @@
           <w:i/>
           <w:iCs/>
           <w:color w:val="000000" w:themeColor="text1"/>
-          <w:sz w:val="24"/>
-        </w:rPr>
-        <w:t>print</w:t>
-      </w:r>
-      <w:r>
-        <w:rPr>
-          <w:rFonts w:cs="Arial" w:ascii="Arial" w:hAnsi="Arial"/>
-          <w:color w:val="000000" w:themeColor="text1"/>
-          <w:sz w:val="24"/>
-        </w:rPr>
-        <w:t xml:space="preserve"> imprime o vetor </w:t>
-      </w:r>
-      <w:r>
-        <w:rPr>
-          <w:rFonts w:cs="Arial" w:ascii="Arial" w:hAnsi="Arial"/>
-          <w:i/>
-          <w:iCs/>
-          <w:color w:val="000000" w:themeColor="text1"/>
-          <w:sz w:val="24"/>
-        </w:rPr>
-        <w:t>dadosGame[]</w:t>
+          <w:sz w:val="28"/>
+        </w:rPr>
+        <w:t>lerArquivo</w:t>
+      </w:r>
+    </w:p>
+    <w:p>
+      <w:pPr>
+        <w:pStyle w:val="Normal"/>
+        <w:spacing w:lineRule="auto" w:line="360"/>
+        <w:jc w:val="both"/>
+        <w:rPr>
+          <w:rFonts w:ascii="Arial" w:hAnsi="Arial" w:cs="Arial"/>
+          <w:color w:val="000000" w:themeColor="text1"/>
+          <w:sz w:val="24"/>
+        </w:rPr>
+      </w:pPr>
+      <w:r>
+        <w:rPr>
+          <w:rFonts w:cs="Arial" w:ascii="Arial" w:hAnsi="Arial"/>
+          <w:color w:val="000000" w:themeColor="text1"/>
+          <w:sz w:val="24"/>
+        </w:rPr>
+        <w:t>Decidimos utilizar uma função apenas para a leitura dos dados. Após confirmar com a professora Juliana de que era permitido ler o arquivo em uma função, desde que os dados lidos não sejam trabalhados nessa função, decidimos que assim seria feito para uma melhor legibilidade do código.</w:t>
+      </w:r>
+    </w:p>
+    <w:p>
+      <w:pPr>
+        <w:pStyle w:val="Normal"/>
+        <w:spacing w:lineRule="auto" w:line="360"/>
+        <w:jc w:val="both"/>
+        <w:rPr>
+          <w:rFonts w:ascii="Arial" w:hAnsi="Arial" w:cs="Arial"/>
+          <w:color w:val="000000" w:themeColor="text1"/>
+          <w:sz w:val="24"/>
+        </w:rPr>
+      </w:pPr>
+      <w:r>
+        <w:rPr>
+          <w:rFonts w:cs="Arial" w:ascii="Arial" w:hAnsi="Arial"/>
+          <w:color w:val="000000" w:themeColor="text1"/>
+          <w:sz w:val="24"/>
+        </w:rPr>
+        <w:t xml:space="preserve">Essa função pega o tamanho do arquivo, descobre a quantidade de jogos e lê jogo por jogo, colocando na variável </w:t>
       </w:r>
       <w:r>
         <w:rPr>
@@ -725,41 +691,47 @@
           <w:color w:val="000000" w:themeColor="text1"/>
           <w:sz w:val="24"/>
         </w:rPr>
-        <w:t xml:space="preserve"> com o tamanho exato de jogos cadastrados.</w:t>
+        <w:t>bloco e salva a quantidade de jogos que o arquivo possui por parâmetro por referência.</w:t>
       </w:r>
     </w:p>
     <w:p>
       <w:pPr>
         <w:pStyle w:val="Subtitle"/>
         <w:spacing w:lineRule="auto" w:line="360"/>
-        <w:rPr/>
-      </w:pPr>
-      <w:r>
-        <w:rPr>
-          <w:rFonts w:cs="Arial" w:ascii="Arial" w:hAnsi="Arial"/>
-          <w:color w:val="000000" w:themeColor="text1"/>
-          <w:sz w:val="28"/>
-        </w:rPr>
-        <w:t>Função insercaoDados</w:t>
-      </w:r>
-    </w:p>
-    <w:p>
-      <w:pPr>
-        <w:pStyle w:val="Normal"/>
-        <w:spacing w:lineRule="auto" w:line="360"/>
-        <w:rPr>
-          <w:rFonts w:ascii="Arial" w:hAnsi="Arial" w:cs="Arial"/>
-          <w:color w:val="000000" w:themeColor="text1"/>
-          <w:sz w:val="24"/>
-        </w:rPr>
-      </w:pPr>
-      <w:r>
-        <w:rPr>
-          <w:rFonts w:cs="Arial" w:ascii="Arial" w:hAnsi="Arial"/>
-          <w:color w:val="000000" w:themeColor="text1"/>
-          <w:sz w:val="24"/>
-        </w:rPr>
-        <w:t xml:space="preserve">Na função para inserção de dados, usamos as funções da linguagem </w:t>
+        <w:jc w:val="both"/>
+        <w:rPr>
+          <w:rFonts w:ascii="Arial" w:hAnsi="Arial" w:cs="Arial"/>
+          <w:color w:val="000000" w:themeColor="text1"/>
+          <w:sz w:val="28"/>
+        </w:rPr>
+      </w:pPr>
+      <w:r>
+        <w:rPr>
+          <w:rFonts w:cs="Arial" w:ascii="Arial" w:hAnsi="Arial"/>
+          <w:color w:val="000000" w:themeColor="text1"/>
+          <w:sz w:val="28"/>
+        </w:rPr>
+        <w:t>Função print</w:t>
+      </w:r>
+    </w:p>
+    <w:p>
+      <w:pPr>
+        <w:pStyle w:val="Normal"/>
+        <w:spacing w:lineRule="auto" w:line="360"/>
+        <w:jc w:val="both"/>
+        <w:rPr>
+          <w:rFonts w:ascii="Arial" w:hAnsi="Arial" w:cs="Arial"/>
+          <w:color w:val="000000" w:themeColor="text1"/>
+          <w:sz w:val="24"/>
+        </w:rPr>
+      </w:pPr>
+      <w:r>
+        <w:rPr>
+          <w:rFonts w:cs="Arial" w:ascii="Arial" w:hAnsi="Arial"/>
+          <w:color w:val="000000" w:themeColor="text1"/>
+          <w:sz w:val="24"/>
+        </w:rPr>
+        <w:t xml:space="preserve">Para uma melhor legibilidade do código, decidimos criar uma função específica para a impressão dos jogos cadastrados. Essa função </w:t>
       </w:r>
       <w:r>
         <w:rPr>
@@ -769,7 +741,25 @@
           <w:color w:val="000000" w:themeColor="text1"/>
           <w:sz w:val="24"/>
         </w:rPr>
-        <w:t>cin.ignore()</w:t>
+        <w:t>print</w:t>
+      </w:r>
+      <w:r>
+        <w:rPr>
+          <w:rFonts w:cs="Arial" w:ascii="Arial" w:hAnsi="Arial"/>
+          <w:color w:val="000000" w:themeColor="text1"/>
+          <w:sz w:val="24"/>
+        </w:rPr>
+        <w:t xml:space="preserve"> imprime o vetor </w:t>
+      </w:r>
+      <w:r>
+        <w:rPr>
+          <w:rFonts w:cs="Arial" w:ascii="Arial" w:hAnsi="Arial"/>
+          <w:i/>
+          <w:iCs/>
+          <w:color w:val="000000" w:themeColor="text1"/>
+          <w:sz w:val="24"/>
+        </w:rPr>
+        <w:t>dadosGame[]</w:t>
       </w:r>
       <w:r>
         <w:rPr>
@@ -779,7 +769,43 @@
           <w:color w:val="000000" w:themeColor="text1"/>
           <w:sz w:val="24"/>
         </w:rPr>
-        <w:t xml:space="preserve"> e </w:t>
+        <w:t xml:space="preserve"> com o tamanho exato de jogos cadastrados.</w:t>
+      </w:r>
+    </w:p>
+    <w:p>
+      <w:pPr>
+        <w:pStyle w:val="Subtitle"/>
+        <w:spacing w:lineRule="auto" w:line="360"/>
+        <w:jc w:val="both"/>
+        <w:rPr/>
+      </w:pPr>
+      <w:r>
+        <w:rPr>
+          <w:rFonts w:cs="Arial" w:ascii="Arial" w:hAnsi="Arial"/>
+          <w:color w:val="000000" w:themeColor="text1"/>
+          <w:sz w:val="28"/>
+        </w:rPr>
+        <w:t>Função insercaoDados</w:t>
+      </w:r>
+    </w:p>
+    <w:p>
+      <w:pPr>
+        <w:pStyle w:val="Normal"/>
+        <w:spacing w:lineRule="auto" w:line="360"/>
+        <w:jc w:val="both"/>
+        <w:rPr>
+          <w:rFonts w:ascii="Arial" w:hAnsi="Arial" w:cs="Arial"/>
+          <w:color w:val="000000" w:themeColor="text1"/>
+          <w:sz w:val="24"/>
+        </w:rPr>
+      </w:pPr>
+      <w:r>
+        <w:rPr>
+          <w:rFonts w:cs="Arial" w:ascii="Arial" w:hAnsi="Arial"/>
+          <w:color w:val="000000" w:themeColor="text1"/>
+          <w:sz w:val="24"/>
+        </w:rPr>
+        <w:t xml:space="preserve">Na função para inserção de dados, usamos as funções da linguagem </w:t>
       </w:r>
       <w:r>
         <w:rPr>
@@ -789,7 +815,7 @@
           <w:color w:val="000000" w:themeColor="text1"/>
           <w:sz w:val="24"/>
         </w:rPr>
-        <w:t>cin.getline(variável, capacidade do vetor char)</w:t>
+        <w:t>cin.ignore()</w:t>
       </w:r>
       <w:r>
         <w:rPr>
@@ -799,45 +825,7 @@
           <w:color w:val="000000" w:themeColor="text1"/>
           <w:sz w:val="24"/>
         </w:rPr>
-        <w:t xml:space="preserve"> para o problema ler frases ou nomes compostos sem que os espaços atrapalhem a leitura.</w:t>
-      </w:r>
-    </w:p>
-    <w:p>
-      <w:pPr>
-        <w:pStyle w:val="Subtitle"/>
-        <w:spacing w:lineRule="auto" w:line="360"/>
-        <w:rPr>
-          <w:rFonts w:ascii="Arial" w:hAnsi="Arial" w:cs="Arial"/>
-          <w:color w:val="000000" w:themeColor="text1"/>
-          <w:sz w:val="28"/>
-        </w:rPr>
-      </w:pPr>
-      <w:r>
-        <w:rPr>
-          <w:rFonts w:cs="Arial" w:ascii="Arial" w:hAnsi="Arial"/>
-          <w:color w:val="000000" w:themeColor="text1"/>
-          <w:sz w:val="28"/>
-        </w:rPr>
-        <w:t>Função atualizacaoDados</w:t>
-      </w:r>
-    </w:p>
-    <w:p>
-      <w:pPr>
-        <w:pStyle w:val="Normal"/>
-        <w:spacing w:lineRule="auto" w:line="360"/>
-        <w:rPr>
-          <w:rFonts w:ascii="Arial" w:hAnsi="Arial" w:cs="Arial"/>
-          <w:color w:val="000000" w:themeColor="text1"/>
-          <w:sz w:val="24"/>
-        </w:rPr>
-      </w:pPr>
-      <w:r>
-        <w:rPr>
-          <w:rFonts w:cs="Arial" w:ascii="Arial" w:hAnsi="Arial"/>
-          <w:color w:val="000000" w:themeColor="text1"/>
-          <w:sz w:val="24"/>
-        </w:rPr>
-        <w:t xml:space="preserve">Para atualizar os dados, criamos um função que usa um número de identificação para selecionar o jogo desejado para atualizar. Esse número foi chamado de </w:t>
+        <w:t xml:space="preserve"> e </w:t>
       </w:r>
       <w:r>
         <w:rPr>
@@ -847,7 +835,7 @@
           <w:color w:val="000000" w:themeColor="text1"/>
           <w:sz w:val="24"/>
         </w:rPr>
-        <w:t>ID</w:t>
+        <w:t>cin.getline(variável, capacidade do vetor char)</w:t>
       </w:r>
       <w:r>
         <w:rPr>
@@ -857,7 +845,57 @@
           <w:color w:val="000000" w:themeColor="text1"/>
           <w:sz w:val="24"/>
         </w:rPr>
-        <w:t xml:space="preserve">. Além disso, criamos um controle de confirmação </w:t>
+        <w:t xml:space="preserve"> para o problema ler frases ou nomes compostos sem que os espaços atrapalhem a leitura.</w:t>
+      </w:r>
+    </w:p>
+    <w:p>
+      <w:pPr>
+        <w:pStyle w:val="Subtitle"/>
+        <w:spacing w:lineRule="auto" w:line="360"/>
+        <w:jc w:val="both"/>
+        <w:rPr>
+          <w:rFonts w:ascii="Arial" w:hAnsi="Arial" w:cs="Arial"/>
+          <w:color w:val="000000" w:themeColor="text1"/>
+          <w:sz w:val="28"/>
+        </w:rPr>
+      </w:pPr>
+      <w:r>
+        <w:rPr>
+          <w:rFonts w:cs="Arial" w:ascii="Arial" w:hAnsi="Arial"/>
+          <w:color w:val="000000" w:themeColor="text1"/>
+          <w:sz w:val="28"/>
+        </w:rPr>
+        <w:t>Função atualizacaoDados</w:t>
+      </w:r>
+    </w:p>
+    <w:p>
+      <w:pPr>
+        <w:pStyle w:val="Normal"/>
+        <w:spacing w:lineRule="auto" w:line="360"/>
+        <w:jc w:val="both"/>
+        <w:rPr>
+          <w:rFonts w:ascii="Arial" w:hAnsi="Arial" w:cs="Arial"/>
+          <w:color w:val="000000" w:themeColor="text1"/>
+          <w:sz w:val="24"/>
+        </w:rPr>
+      </w:pPr>
+      <w:r>
+        <w:rPr>
+          <w:rFonts w:cs="Arial" w:ascii="Arial" w:hAnsi="Arial"/>
+          <w:color w:val="000000" w:themeColor="text1"/>
+          <w:sz w:val="24"/>
+        </w:rPr>
+        <w:t xml:space="preserve">Para atualizar os dados, criamos um função que usa um número de identificação para selecionar o jogo desejado para atualizar. Esse número foi chamado de </w:t>
+      </w:r>
+      <w:r>
+        <w:rPr>
+          <w:rFonts w:cs="Arial" w:ascii="Arial" w:hAnsi="Arial"/>
+          <w:i/>
+          <w:iCs/>
+          <w:color w:val="000000" w:themeColor="text1"/>
+          <w:sz w:val="24"/>
+        </w:rPr>
+        <w:t>ID</w:t>
       </w:r>
       <w:r>
         <w:rPr>
@@ -867,13 +905,14 @@
           <w:color w:val="000000" w:themeColor="text1"/>
           <w:sz w:val="24"/>
         </w:rPr>
-        <w:t>antes da atualização de fato dos dados.</w:t>
+        <w:t>. Além disso, criamos um controle de confirmação antes da atualização de fato dos dados.</w:t>
       </w:r>
     </w:p>
     <w:p>
       <w:pPr>
         <w:pStyle w:val="Subtitle"/>
         <w:spacing w:lineRule="auto" w:line="360"/>
+        <w:jc w:val="both"/>
         <w:rPr>
           <w:rFonts w:ascii="Arial" w:hAnsi="Arial" w:cs="Arial"/>
           <w:color w:val="000000" w:themeColor="text1"/>
@@ -893,6 +932,7 @@
       <w:pPr>
         <w:pStyle w:val="Normal"/>
         <w:spacing w:lineRule="auto" w:line="360"/>
+        <w:jc w:val="both"/>
         <w:rPr>
           <w:rFonts w:ascii="Arial" w:hAnsi="Arial" w:cs="Arial"/>
           <w:color w:val="000000" w:themeColor="text1"/>
@@ -940,6 +980,7 @@
       <w:pPr>
         <w:pStyle w:val="Subtitle"/>
         <w:spacing w:lineRule="auto" w:line="360"/>
+        <w:jc w:val="both"/>
         <w:rPr>
           <w:rFonts w:ascii="Arial" w:hAnsi="Arial" w:cs="Arial"/>
           <w:color w:val="000000" w:themeColor="text1"/>
@@ -959,6 +1000,7 @@
       <w:pPr>
         <w:pStyle w:val="Normal"/>
         <w:spacing w:lineRule="auto" w:line="360"/>
+        <w:jc w:val="both"/>
         <w:rPr/>
       </w:pPr>
       <w:r>
@@ -974,6 +1016,7 @@
       <w:pPr>
         <w:pStyle w:val="Subtitle"/>
         <w:spacing w:lineRule="auto" w:line="360"/>
+        <w:jc w:val="both"/>
         <w:rPr>
           <w:rFonts w:ascii="Arial" w:hAnsi="Arial" w:cs="Arial"/>
           <w:color w:val="000000" w:themeColor="text1"/>
@@ -993,6 +1036,7 @@
       <w:pPr>
         <w:pStyle w:val="Normal"/>
         <w:spacing w:lineRule="auto" w:line="360"/>
+        <w:jc w:val="both"/>
         <w:rPr/>
       </w:pPr>
       <w:r>
@@ -1003,6 +1047,7 @@
       <w:pPr>
         <w:pStyle w:val="Normal"/>
         <w:spacing w:lineRule="auto" w:line="360" w:before="0" w:after="160"/>
+        <w:jc w:val="both"/>
         <w:rPr/>
       </w:pPr>
       <w:r>

</xml_diff>